<commit_message>
Working on first vignette
</commit_message>
<xml_diff>
--- a/other/To-do.docx
+++ b/other/To-do.docx
@@ -62,8 +62,6 @@
       <w:r>
         <w:t>,</w:t>
       </w:r>
-      <w:bookmarkStart w:id="0" w:name="_GoBack"/>
-      <w:bookmarkEnd w:id="0"/>
       <w:r>
         <w:t xml:space="preserve"> and single_point plot</w:t>
       </w:r>
@@ -79,6 +77,20 @@
       <w:r>
         <w:t>Add data (K-6, RER, Co-teaching) to the package</w:t>
       </w:r>
+    </w:p>
+    <w:p>
+      <w:pPr>
+        <w:pStyle w:val="ListParagraph"/>
+        <w:numPr>
+          <w:ilvl w:val="0"/>
+          <w:numId w:val="1"/>
+        </w:numPr>
+      </w:pPr>
+      <w:r>
+        <w:t>Adding a VIVECampbell vignette</w:t>
+      </w:r>
+      <w:bookmarkStart w:id="0" w:name="_GoBack"/>
+      <w:bookmarkEnd w:id="0"/>
     </w:p>
     <w:sectPr>
       <w:pgSz w:w="11906" w:h="16838"/>

</xml_diff>

<commit_message>
Make pictures to work
</commit_message>
<xml_diff>
--- a/other/To-do.docx
+++ b/other/To-do.docx
@@ -111,13 +111,22 @@
         </w:numPr>
       </w:pPr>
       <w:r>
-        <w:t xml:space="preserve">Add articles regarding how to pool effect sizes across (multiple) </w:t>
+        <w:t>Add articles regarding how to pool effect sizes across (multiple) sub-groups</w:t>
+      </w:r>
+    </w:p>
+    <w:p>
+      <w:pPr>
+        <w:pStyle w:val="ListParagraph"/>
+        <w:numPr>
+          <w:ilvl w:val="0"/>
+          <w:numId w:val="1"/>
+        </w:numPr>
+      </w:pPr>
+      <w:r>
+        <w:t>Lav artikel om, hvordan du henter GitHub project ned</w:t>
       </w:r>
       <w:bookmarkStart w:id="0" w:name="_GoBack"/>
       <w:bookmarkEnd w:id="0"/>
-      <w:r>
-        <w:t>sub-groups</w:t>
-      </w:r>
     </w:p>
     <w:sectPr>
       <w:pgSz w:w="11906" w:h="16838"/>

</xml_diff>